<commit_message>
Pequeños cambios en pasaportes manuales
</commit_message>
<xml_diff>
--- a/impresora.docx
+++ b/impresora.docx
@@ -1,6 +1,6 @@
 
 <file path=word/document.xml><?xml version="1.0" encoding="utf-8"?>
-<w:document xmlns:wpc="http://schemas.microsoft.com/office/word/2010/wordprocessingCanvas" xmlns:mc="http://schemas.openxmlformats.org/markup-compatibility/2006" xmlns:o="urn:schemas-microsoft-com:office:office" xmlns:r="http://schemas.openxmlformats.org/officeDocument/2006/relationships" xmlns:m="http://schemas.openxmlformats.org/officeDocument/2006/math" xmlns:v="urn:schemas-microsoft-com:vml" xmlns:wp14="http://schemas.microsoft.com/office/word/2010/wordprocessingDrawing" xmlns:wp="http://schemas.openxmlformats.org/drawingml/2006/wordprocessingDrawing" xmlns:w10="urn:schemas-microsoft-com:office:word" xmlns:w="http://schemas.openxmlformats.org/wordprocessingml/2006/main" xmlns:w14="http://schemas.microsoft.com/office/word/2010/wordml" xmlns:w15="http://schemas.microsoft.com/office/word/2012/wordml" xmlns:wpg="http://schemas.microsoft.com/office/word/2010/wordprocessingGroup" xmlns:wpi="http://schemas.microsoft.com/office/word/2010/wordprocessingInk" xmlns:wne="http://schemas.microsoft.com/office/word/2006/wordml" xmlns:wps="http://schemas.microsoft.com/office/word/2010/wordprocessingShape" mc:Ignorable="w14 w15 wp14">
+<w:document xmlns:wpc="http://schemas.microsoft.com/office/word/2010/wordprocessingCanvas" xmlns:cx="http://schemas.microsoft.com/office/drawing/2014/chartex" xmlns:cx1="http://schemas.microsoft.com/office/drawing/2015/9/8/chartex" xmlns:cx2="http://schemas.microsoft.com/office/drawing/2015/10/21/chartex" xmlns:cx3="http://schemas.microsoft.com/office/drawing/2016/5/9/chartex" xmlns:cx4="http://schemas.microsoft.com/office/drawing/2016/5/10/chartex" xmlns:cx5="http://schemas.microsoft.com/office/drawing/2016/5/11/chartex" xmlns:cx6="http://schemas.microsoft.com/office/drawing/2016/5/12/chartex" xmlns:cx7="http://schemas.microsoft.com/office/drawing/2016/5/13/chartex" xmlns:cx8="http://schemas.microsoft.com/office/drawing/2016/5/14/chartex" xmlns:mc="http://schemas.openxmlformats.org/markup-compatibility/2006" xmlns:aink="http://schemas.microsoft.com/office/drawing/2016/ink" xmlns:am3d="http://schemas.microsoft.com/office/drawing/2017/model3d" xmlns:o="urn:schemas-microsoft-com:office:office" xmlns:oel="http://schemas.microsoft.com/office/2019/extlst" xmlns:r="http://schemas.openxmlformats.org/officeDocument/2006/relationships" xmlns:m="http://schemas.openxmlformats.org/officeDocument/2006/math" xmlns:v="urn:schemas-microsoft-com:vml" xmlns:wp14="http://schemas.microsoft.com/office/word/2010/wordprocessingDrawing" xmlns:wp="http://schemas.openxmlformats.org/drawingml/2006/wordprocessingDrawing" xmlns:w10="urn:schemas-microsoft-com:office:word" xmlns:w="http://schemas.openxmlformats.org/wordprocessingml/2006/main" xmlns:w14="http://schemas.microsoft.com/office/word/2010/wordml" xmlns:w15="http://schemas.microsoft.com/office/word/2012/wordml" xmlns:w16cex="http://schemas.microsoft.com/office/word/2018/wordml/cex" xmlns:w16cid="http://schemas.microsoft.com/office/word/2016/wordml/cid" xmlns:w16="http://schemas.microsoft.com/office/word/2018/wordml" xmlns:w16du="http://schemas.microsoft.com/office/word/2023/wordml/word16du" xmlns:w16sdtdh="http://schemas.microsoft.com/office/word/2020/wordml/sdtdatahash" xmlns:w16se="http://schemas.microsoft.com/office/word/2015/wordml/symex" xmlns:wpg="http://schemas.microsoft.com/office/word/2010/wordprocessingGroup" xmlns:wpi="http://schemas.microsoft.com/office/word/2010/wordprocessingInk" xmlns:wne="http://schemas.microsoft.com/office/word/2006/wordml" xmlns:wps="http://schemas.microsoft.com/office/word/2010/wordprocessingShape" mc:Ignorable="w14 w15 w16se w16cid w16 w16cex w16sdtdh w16du wp14">
   <w:body>
     <w:p>
       <w:pPr>
@@ -20,6 +20,18 @@
           <w:lang w:eastAsia="es-ES"/>
         </w:rPr>
       </w:pPr>
+      <w:r>
+        <w:rPr>
+          <w:rFonts w:ascii="Verdana" w:eastAsia="Times New Roman" w:hAnsi="Verdana" w:cs="Times New Roman"/>
+          <w:b/>
+          <w:bCs/>
+          <w:color w:val="333333"/>
+          <w:sz w:val="27"/>
+          <w:szCs w:val="27"/>
+          <w:lang w:eastAsia="es-ES"/>
+        </w:rPr>
+        <w:t>bo</w:t>
+      </w:r>
       <w:r>
         <w:rPr>
           <w:rFonts w:ascii="Verdana" w:eastAsia="Times New Roman" w:hAnsi="Verdana" w:cs="Times New Roman"/>
@@ -71,7 +83,7 @@
           <w:lang w:eastAsia="es-ES"/>
         </w:rPr>
         <w:drawing>
-          <wp:inline distT="0" distB="0" distL="0" distR="0" wp14:anchorId="38A67F58" wp14:editId="110F211C">
+          <wp:inline distT="0" distB="0" distL="0" distR="0" wp14:anchorId="2BBAD220" wp14:editId="2BBAD221">
             <wp:extent cx="3019646" cy="2296633"/>
             <wp:effectExtent l="0" t="0" r="0" b="8890"/>
             <wp:docPr id="1" name="Imagen 1"/>
@@ -138,7 +150,7 @@
           <w:lang w:eastAsia="es-ES"/>
         </w:rPr>
         <w:drawing>
-          <wp:inline distT="0" distB="0" distL="0" distR="0" wp14:anchorId="5D5531FC" wp14:editId="3D4D1915">
+          <wp:inline distT="0" distB="0" distL="0" distR="0" wp14:anchorId="2BBAD222" wp14:editId="2BBAD223">
             <wp:extent cx="4231758" cy="3697953"/>
             <wp:effectExtent l="0" t="0" r="0" b="0"/>
             <wp:docPr id="37" name="Imagen 37"/>
@@ -234,8 +246,6 @@
         <w:tab/>
         <w:t>Alto 10.16</w:t>
       </w:r>
-      <w:bookmarkStart w:id="0" w:name="_GoBack"/>
-      <w:bookmarkEnd w:id="0"/>
     </w:p>
     <w:p>
       <w:pPr>
@@ -581,7 +591,7 @@
           <w:lang w:eastAsia="es-ES"/>
         </w:rPr>
         <w:drawing>
-          <wp:inline distT="0" distB="0" distL="0" distR="0">
+          <wp:inline distT="0" distB="0" distL="0" distR="0" wp14:anchorId="2BBAD224" wp14:editId="2BBAD225">
             <wp:extent cx="191135" cy="191135"/>
             <wp:effectExtent l="0" t="0" r="0" b="0"/>
             <wp:docPr id="24" name="Imagen 24" descr="https://files.support.epson.com/htmldocs/lx350_/lx350_ug/html/files/mark_ca.gif"/>
@@ -749,7 +759,7 @@
           <w:lang w:eastAsia="es-ES"/>
         </w:rPr>
         <w:drawing>
-          <wp:inline distT="0" distB="0" distL="0" distR="0">
+          <wp:inline distT="0" distB="0" distL="0" distR="0" wp14:anchorId="2BBAD226" wp14:editId="2BBAD227">
             <wp:extent cx="191135" cy="180975"/>
             <wp:effectExtent l="0" t="0" r="0" b="9525"/>
             <wp:docPr id="23" name="Imagen 23" descr="https://files.support.epson.com/htmldocs/lx350_/lx350_ug/html/files/mark_no.gif"/>
@@ -945,7 +955,7 @@
                 <w:lang w:eastAsia="es-ES"/>
               </w:rPr>
               <w:drawing>
-                <wp:inline distT="0" distB="0" distL="0" distR="0">
+                <wp:inline distT="0" distB="0" distL="0" distR="0" wp14:anchorId="2BBAD228" wp14:editId="2BBAD229">
                   <wp:extent cx="287020" cy="170180"/>
                   <wp:effectExtent l="0" t="0" r="0" b="1270"/>
                   <wp:docPr id="22" name="Imagen 22" descr="https://files.support.epson.com/htmldocs/lx350_/lx350_ug/html/files/step_1.gif"/>
@@ -1079,7 +1089,7 @@
                 <w:lang w:eastAsia="es-ES"/>
               </w:rPr>
               <w:drawing>
-                <wp:inline distT="0" distB="0" distL="0" distR="0">
+                <wp:inline distT="0" distB="0" distL="0" distR="0" wp14:anchorId="2BBAD22A" wp14:editId="2BBAD22B">
                   <wp:extent cx="287020" cy="170180"/>
                   <wp:effectExtent l="0" t="0" r="0" b="1270"/>
                   <wp:docPr id="21" name="Imagen 21" descr="https://files.support.epson.com/htmldocs/lx350_/lx350_ug/html/files/step_2.gif"/>
@@ -1184,7 +1194,7 @@
                 <w:lang w:eastAsia="es-ES"/>
               </w:rPr>
               <w:drawing>
-                <wp:inline distT="0" distB="0" distL="0" distR="0">
+                <wp:inline distT="0" distB="0" distL="0" distR="0" wp14:anchorId="2BBAD22C" wp14:editId="2BBAD22D">
                   <wp:extent cx="287020" cy="170180"/>
                   <wp:effectExtent l="0" t="0" r="0" b="1270"/>
                   <wp:docPr id="20" name="Imagen 20" descr="https://files.support.epson.com/htmldocs/lx350_/lx350_ug/html/files/step_3.gif"/>
@@ -1267,7 +1277,27 @@
                 <w:szCs w:val="20"/>
                 <w:lang w:eastAsia="es-ES"/>
               </w:rPr>
-              <w:t xml:space="preserve"> the </w:t>
+              <w:t xml:space="preserve"> </w:t>
+            </w:r>
+            <w:proofErr w:type="spellStart"/>
+            <w:r>
+              <w:rPr>
+                <w:rFonts w:ascii="Times New Roman" w:eastAsia="Times New Roman" w:hAnsi="Times New Roman" w:cs="Times New Roman"/>
+                <w:sz w:val="20"/>
+                <w:szCs w:val="20"/>
+                <w:lang w:eastAsia="es-ES"/>
+              </w:rPr>
+              <w:t>the</w:t>
+            </w:r>
+            <w:proofErr w:type="spellEnd"/>
+            <w:r>
+              <w:rPr>
+                <w:rFonts w:ascii="Times New Roman" w:eastAsia="Times New Roman" w:hAnsi="Times New Roman" w:cs="Times New Roman"/>
+                <w:sz w:val="20"/>
+                <w:szCs w:val="20"/>
+                <w:lang w:eastAsia="es-ES"/>
+              </w:rPr>
+              <w:t xml:space="preserve"> </w:t>
             </w:r>
             <w:proofErr w:type="spellStart"/>
             <w:r>
@@ -1369,7 +1399,7 @@
                 <w:lang w:eastAsia="es-ES"/>
               </w:rPr>
               <w:drawing>
-                <wp:inline distT="0" distB="0" distL="0" distR="0">
+                <wp:inline distT="0" distB="0" distL="0" distR="0" wp14:anchorId="2BBAD22E" wp14:editId="2BBAD22F">
                   <wp:extent cx="287020" cy="170180"/>
                   <wp:effectExtent l="0" t="0" r="0" b="1270"/>
                   <wp:docPr id="19" name="Imagen 19" descr="https://files.support.epson.com/htmldocs/lx350_/lx350_ug/html/files/step_4.gif"/>
@@ -1525,7 +1555,7 @@
               </w:rPr>
               <w:lastRenderedPageBreak/>
               <w:drawing>
-                <wp:inline distT="0" distB="0" distL="0" distR="0">
+                <wp:inline distT="0" distB="0" distL="0" distR="0" wp14:anchorId="2BBAD230" wp14:editId="2BBAD231">
                   <wp:extent cx="287020" cy="170180"/>
                   <wp:effectExtent l="0" t="0" r="0" b="1270"/>
                   <wp:docPr id="18" name="Imagen 18" descr="https://files.support.epson.com/htmldocs/lx350_/lx350_ug/html/files/step_5.gif"/>
@@ -1628,7 +1658,7 @@
                 <w:lang w:eastAsia="es-ES"/>
               </w:rPr>
               <w:drawing>
-                <wp:inline distT="0" distB="0" distL="0" distR="0">
+                <wp:inline distT="0" distB="0" distL="0" distR="0" wp14:anchorId="2BBAD232" wp14:editId="2BBAD233">
                   <wp:extent cx="138430" cy="127635"/>
                   <wp:effectExtent l="0" t="0" r="0" b="5715"/>
                   <wp:docPr id="17" name="Imagen 17" descr="https://files.support.epson.com/htmldocs/lx350_/lx350_ug/html/files/fon3_68.gif"/>
@@ -1714,7 +1744,7 @@
                 <w:lang w:eastAsia="es-ES"/>
               </w:rPr>
               <w:drawing>
-                <wp:inline distT="0" distB="0" distL="0" distR="0">
+                <wp:inline distT="0" distB="0" distL="0" distR="0" wp14:anchorId="2BBAD234" wp14:editId="2BBAD235">
                   <wp:extent cx="138430" cy="127635"/>
                   <wp:effectExtent l="0" t="0" r="0" b="5715"/>
                   <wp:docPr id="16" name="Imagen 16" descr="https://files.support.epson.com/htmldocs/lx350_/lx350_ug/html/files/fon3_85.gif"/>
@@ -1798,7 +1828,7 @@
           <w:lang w:eastAsia="es-ES"/>
         </w:rPr>
         <w:drawing>
-          <wp:inline distT="0" distB="0" distL="0" distR="0">
+          <wp:inline distT="0" distB="0" distL="0" distR="0" wp14:anchorId="2BBAD236" wp14:editId="2BBAD237">
             <wp:extent cx="2828290" cy="1690370"/>
             <wp:effectExtent l="0" t="0" r="0" b="5080"/>
             <wp:docPr id="15" name="Imagen 15" descr="https://files.support.epson.com/htmldocs/lx350_/lx350_ug/html/images/2_16_n.gif"/>
@@ -1870,7 +1900,6 @@
         <w:t xml:space="preserve">* </w:t>
       </w:r>
       <w:proofErr w:type="spellStart"/>
-      <w:proofErr w:type="gramStart"/>
       <w:r>
         <w:rPr>
           <w:rFonts w:ascii="Verdana" w:eastAsia="Times New Roman" w:hAnsi="Verdana" w:cs="Times New Roman"/>
@@ -1882,7 +1911,6 @@
         <w:t>plastic</w:t>
       </w:r>
       <w:proofErr w:type="spellEnd"/>
-      <w:proofErr w:type="gramEnd"/>
       <w:r>
         <w:rPr>
           <w:rFonts w:ascii="Verdana" w:eastAsia="Times New Roman" w:hAnsi="Verdana" w:cs="Times New Roman"/>
@@ -1954,7 +1982,7 @@
           <w:lang w:eastAsia="es-ES"/>
         </w:rPr>
         <w:drawing>
-          <wp:inline distT="0" distB="0" distL="0" distR="0">
+          <wp:inline distT="0" distB="0" distL="0" distR="0" wp14:anchorId="2BBAD238" wp14:editId="2BBAD239">
             <wp:extent cx="191135" cy="180975"/>
             <wp:effectExtent l="0" t="0" r="0" b="9525"/>
             <wp:docPr id="14" name="Imagen 14" descr="https://files.support.epson.com/htmldocs/lx350_/lx350_ug/html/files/mark_no.gif"/>
@@ -2147,7 +2175,7 @@
                 <w:lang w:eastAsia="es-ES"/>
               </w:rPr>
               <w:drawing>
-                <wp:inline distT="0" distB="0" distL="0" distR="0">
+                <wp:inline distT="0" distB="0" distL="0" distR="0" wp14:anchorId="2BBAD23A" wp14:editId="2BBAD23B">
                   <wp:extent cx="287020" cy="170180"/>
                   <wp:effectExtent l="0" t="0" r="0" b="1270"/>
                   <wp:docPr id="13" name="Imagen 13" descr="https://files.support.epson.com/htmldocs/lx350_/lx350_ug/html/files/step_6.gif"/>
@@ -2360,7 +2388,7 @@
           <w:lang w:eastAsia="es-ES"/>
         </w:rPr>
         <w:drawing>
-          <wp:inline distT="0" distB="0" distL="0" distR="0">
+          <wp:inline distT="0" distB="0" distL="0" distR="0" wp14:anchorId="2BBAD23C" wp14:editId="2BBAD23D">
             <wp:extent cx="191135" cy="191135"/>
             <wp:effectExtent l="0" t="0" r="0" b="0"/>
             <wp:docPr id="36" name="Imagen 36" descr="https://files.support.epson.com/htmldocs/lx350_/lx350_ug/html/files/mark_ca.gif"/>
@@ -2522,7 +2550,7 @@
           <w:lang w:eastAsia="es-ES"/>
         </w:rPr>
         <w:drawing>
-          <wp:inline distT="0" distB="0" distL="0" distR="0">
+          <wp:inline distT="0" distB="0" distL="0" distR="0" wp14:anchorId="2BBAD23E" wp14:editId="2BBAD23F">
             <wp:extent cx="191135" cy="180975"/>
             <wp:effectExtent l="0" t="0" r="0" b="9525"/>
             <wp:docPr id="35" name="Imagen 35" descr="https://files.support.epson.com/htmldocs/lx350_/lx350_ug/html/files/mark_no.gif"/>
@@ -2686,7 +2714,7 @@
                 <w:lang w:eastAsia="es-ES"/>
               </w:rPr>
               <w:drawing>
-                <wp:inline distT="0" distB="0" distL="0" distR="0">
+                <wp:inline distT="0" distB="0" distL="0" distR="0" wp14:anchorId="2BBAD240" wp14:editId="2BBAD241">
                   <wp:extent cx="287020" cy="170180"/>
                   <wp:effectExtent l="0" t="0" r="0" b="1270"/>
                   <wp:docPr id="34" name="Imagen 34" descr="https://files.support.epson.com/htmldocs/lx350_/lx350_ug/html/files/step_1.gif"/>
@@ -2885,7 +2913,7 @@
               </w:rPr>
               <w:lastRenderedPageBreak/>
               <w:drawing>
-                <wp:inline distT="0" distB="0" distL="0" distR="0">
+                <wp:inline distT="0" distB="0" distL="0" distR="0" wp14:anchorId="2BBAD242" wp14:editId="2BBAD243">
                   <wp:extent cx="287020" cy="170180"/>
                   <wp:effectExtent l="0" t="0" r="0" b="1270"/>
                   <wp:docPr id="33" name="Imagen 33" descr="https://files.support.epson.com/htmldocs/lx350_/lx350_ug/html/files/step_2.gif"/>
@@ -2982,7 +3010,7 @@
                 <w:lang w:eastAsia="es-ES"/>
               </w:rPr>
               <w:drawing>
-                <wp:inline distT="0" distB="0" distL="0" distR="0">
+                <wp:inline distT="0" distB="0" distL="0" distR="0" wp14:anchorId="2BBAD244" wp14:editId="2BBAD245">
                   <wp:extent cx="287020" cy="170180"/>
                   <wp:effectExtent l="0" t="0" r="0" b="1270"/>
                   <wp:docPr id="32" name="Imagen 32" descr="https://files.support.epson.com/htmldocs/lx350_/lx350_ug/html/files/step_3.gif"/>
@@ -3178,7 +3206,7 @@
                 <w:lang w:eastAsia="es-ES"/>
               </w:rPr>
               <w:drawing>
-                <wp:inline distT="0" distB="0" distL="0" distR="0">
+                <wp:inline distT="0" distB="0" distL="0" distR="0" wp14:anchorId="2BBAD246" wp14:editId="2BBAD247">
                   <wp:extent cx="287020" cy="170180"/>
                   <wp:effectExtent l="0" t="0" r="0" b="1270"/>
                   <wp:docPr id="31" name="Imagen 31" descr="https://files.support.epson.com/htmldocs/lx350_/lx350_ug/html/files/step_4.gif"/>
@@ -3286,7 +3314,7 @@
                 <w:lang w:eastAsia="es-ES"/>
               </w:rPr>
               <w:drawing>
-                <wp:inline distT="0" distB="0" distL="0" distR="0">
+                <wp:inline distT="0" distB="0" distL="0" distR="0" wp14:anchorId="2BBAD248" wp14:editId="2BBAD249">
                   <wp:extent cx="138430" cy="127635"/>
                   <wp:effectExtent l="0" t="0" r="0" b="5715"/>
                   <wp:docPr id="30" name="Imagen 30" descr="https://files.support.epson.com/htmldocs/lx350_/lx350_ug/html/files/fon3_68.gif"/>
@@ -3387,7 +3415,7 @@
                 <w:lang w:eastAsia="es-ES"/>
               </w:rPr>
               <w:drawing>
-                <wp:inline distT="0" distB="0" distL="0" distR="0">
+                <wp:inline distT="0" distB="0" distL="0" distR="0" wp14:anchorId="2BBAD24A" wp14:editId="2BBAD24B">
                   <wp:extent cx="138430" cy="127635"/>
                   <wp:effectExtent l="0" t="0" r="0" b="5715"/>
                   <wp:docPr id="29" name="Imagen 29" descr="https://files.support.epson.com/htmldocs/lx350_/lx350_ug/html/files/fon3_85.gif"/>
@@ -3477,7 +3505,7 @@
           <w:lang w:eastAsia="es-ES"/>
         </w:rPr>
         <w:drawing>
-          <wp:inline distT="0" distB="0" distL="0" distR="0">
+          <wp:inline distT="0" distB="0" distL="0" distR="0" wp14:anchorId="2BBAD24C" wp14:editId="2BBAD24D">
             <wp:extent cx="2722245" cy="1998980"/>
             <wp:effectExtent l="0" t="0" r="1905" b="1270"/>
             <wp:docPr id="28" name="Imagen 28" descr="https://files.support.epson.com/htmldocs/lx350_/lx350_ug/html/images/2_17_n.gif"/>
@@ -3547,7 +3575,6 @@
         <w:t xml:space="preserve">* </w:t>
       </w:r>
       <w:proofErr w:type="spellStart"/>
-      <w:proofErr w:type="gramStart"/>
       <w:r>
         <w:rPr>
           <w:rFonts w:ascii="Verdana" w:hAnsi="Verdana"/>
@@ -3565,17 +3592,7 @@
           <w:sz w:val="20"/>
           <w:szCs w:val="20"/>
         </w:rPr>
-        <w:t>-off</w:t>
-      </w:r>
-      <w:proofErr w:type="gramEnd"/>
-      <w:r>
-        <w:rPr>
-          <w:rFonts w:ascii="Verdana" w:hAnsi="Verdana"/>
-          <w:color w:val="333333"/>
-          <w:sz w:val="20"/>
-          <w:szCs w:val="20"/>
-        </w:rPr>
-        <w:t xml:space="preserve"> </w:t>
+        <w:t xml:space="preserve">-off </w:t>
       </w:r>
       <w:proofErr w:type="spellStart"/>
       <w:r>
@@ -3614,7 +3631,7 @@
           <w:lang w:eastAsia="es-ES"/>
         </w:rPr>
         <w:drawing>
-          <wp:inline distT="0" distB="0" distL="0" distR="0">
+          <wp:inline distT="0" distB="0" distL="0" distR="0" wp14:anchorId="2BBAD24E" wp14:editId="2BBAD24F">
             <wp:extent cx="191135" cy="180975"/>
             <wp:effectExtent l="0" t="0" r="0" b="9525"/>
             <wp:docPr id="27" name="Imagen 27" descr="https://files.support.epson.com/htmldocs/lx350_/lx350_ug/html/files/mark_no.gif"/>
@@ -3799,7 +3816,7 @@
                 <w:lang w:eastAsia="es-ES"/>
               </w:rPr>
               <w:drawing>
-                <wp:inline distT="0" distB="0" distL="0" distR="0">
+                <wp:inline distT="0" distB="0" distL="0" distR="0" wp14:anchorId="2BBAD250" wp14:editId="2BBAD251">
                   <wp:extent cx="287020" cy="170180"/>
                   <wp:effectExtent l="0" t="0" r="0" b="1270"/>
                   <wp:docPr id="26" name="Imagen 26" descr="https://files.support.epson.com/htmldocs/lx350_/lx350_ug/html/files/step_5.gif"/>
@@ -3959,7 +3976,7 @@
                 <w:lang w:eastAsia="es-ES"/>
               </w:rPr>
               <w:drawing>
-                <wp:inline distT="0" distB="0" distL="0" distR="0">
+                <wp:inline distT="0" distB="0" distL="0" distR="0" wp14:anchorId="2BBAD252" wp14:editId="2BBAD253">
                   <wp:extent cx="287020" cy="170180"/>
                   <wp:effectExtent l="0" t="0" r="0" b="1270"/>
                   <wp:docPr id="25" name="Imagen 25" descr="https://files.support.epson.com/htmldocs/lx350_/lx350_ug/html/files/step_6.gif"/>
@@ -4076,7 +4093,7 @@
 </file>
 
 <file path=word/styles.xml><?xml version="1.0" encoding="utf-8"?>
-<w:styles xmlns:mc="http://schemas.openxmlformats.org/markup-compatibility/2006" xmlns:r="http://schemas.openxmlformats.org/officeDocument/2006/relationships" xmlns:w="http://schemas.openxmlformats.org/wordprocessingml/2006/main" xmlns:w14="http://schemas.microsoft.com/office/word/2010/wordml" xmlns:w15="http://schemas.microsoft.com/office/word/2012/wordml" mc:Ignorable="w14 w15">
+<w:styles xmlns:mc="http://schemas.openxmlformats.org/markup-compatibility/2006" xmlns:r="http://schemas.openxmlformats.org/officeDocument/2006/relationships" xmlns:w="http://schemas.openxmlformats.org/wordprocessingml/2006/main" xmlns:w14="http://schemas.microsoft.com/office/word/2010/wordml" xmlns:w15="http://schemas.microsoft.com/office/word/2012/wordml" xmlns:w16cex="http://schemas.microsoft.com/office/word/2018/wordml/cex" xmlns:w16cid="http://schemas.microsoft.com/office/word/2016/wordml/cid" xmlns:w16="http://schemas.microsoft.com/office/word/2018/wordml" xmlns:w16du="http://schemas.microsoft.com/office/word/2023/wordml/word16du" xmlns:w16sdtdh="http://schemas.microsoft.com/office/word/2020/wordml/sdtdatahash" xmlns:w16se="http://schemas.microsoft.com/office/word/2015/wordml/symex" mc:Ignorable="w14 w15 w16se w16cid w16 w16cex w16sdtdh w16du">
   <w:docDefaults>
     <w:rPrDefault>
       <w:rPr>
@@ -4092,7 +4109,7 @@
       </w:pPr>
     </w:pPrDefault>
   </w:docDefaults>
-  <w:latentStyles w:defLockedState="0" w:defUIPriority="99" w:defSemiHidden="0" w:defUnhideWhenUsed="0" w:defQFormat="0" w:count="371">
+  <w:latentStyles w:defLockedState="0" w:defUIPriority="99" w:defSemiHidden="0" w:defUnhideWhenUsed="0" w:defQFormat="0" w:count="376">
     <w:lsdException w:name="Normal" w:uiPriority="0" w:qFormat="1"/>
     <w:lsdException w:name="heading 1" w:uiPriority="9" w:qFormat="1"/>
     <w:lsdException w:name="heading 2" w:semiHidden="1" w:uiPriority="9" w:unhideWhenUsed="1" w:qFormat="1"/>
@@ -4464,6 +4481,11 @@
     <w:lsdException w:name="List Table 5 Dark Accent 6" w:uiPriority="50"/>
     <w:lsdException w:name="List Table 6 Colorful Accent 6" w:uiPriority="51"/>
     <w:lsdException w:name="List Table 7 Colorful Accent 6" w:uiPriority="52"/>
+    <w:lsdException w:name="Mention" w:semiHidden="1" w:unhideWhenUsed="1"/>
+    <w:lsdException w:name="Smart Hyperlink" w:semiHidden="1" w:unhideWhenUsed="1"/>
+    <w:lsdException w:name="Hashtag" w:semiHidden="1" w:unhideWhenUsed="1"/>
+    <w:lsdException w:name="Unresolved Mention" w:semiHidden="1" w:unhideWhenUsed="1"/>
+    <w:lsdException w:name="Smart Link" w:semiHidden="1" w:unhideWhenUsed="1"/>
   </w:latentStyles>
   <w:style w:type="paragraph" w:default="1" w:styleId="Normal">
     <w:name w:val="Normal"/>

</xml_diff>